<commit_message>
IK-89 Linked failed test case to bug report
</commit_message>
<xml_diff>
--- a/Manual testing/Test Suite Languages.docx
+++ b/Manual testing/Test Suite Languages.docx
@@ -28,7 +28,6 @@
             <w:vAlign w:val="center"/>
           </w:tcPr>
           <w:p>
-            <w:bookmarkStart w:id="0" w:name="_GoBack" w:colFirst="0" w:colLast="1"/>
             <w:r>
               <w:rPr>
                 <w:b/>
@@ -247,7 +246,6 @@
           </w:p>
         </w:tc>
       </w:tr>
-      <w:bookmarkEnd w:id="0"/>
       <w:tr>
         <w:trPr>
           <w:trHeight w:val="397"/>
@@ -636,10 +634,7 @@
               <w:t>Test Case ID:</w:t>
             </w:r>
             <w:r>
-              <w:t xml:space="preserve"> MT_0</w:t>
-            </w:r>
-            <w:r>
-              <w:t>2</w:t>
+              <w:t xml:space="preserve"> MT_02</w:t>
             </w:r>
           </w:p>
         </w:tc>
@@ -721,13 +716,7 @@
               <w:t>Test Title:</w:t>
             </w:r>
             <w:r>
-              <w:t xml:space="preserve"> </w:t>
-            </w:r>
-            <w:r>
-              <w:t>Verify French</w:t>
-            </w:r>
-            <w:r>
-              <w:t xml:space="preserve"> Display</w:t>
+              <w:t xml:space="preserve"> Verify French Display</w:t>
             </w:r>
           </w:p>
         </w:tc>
@@ -842,13 +831,7 @@
               <w:t>:</w:t>
             </w:r>
             <w:r>
-              <w:t xml:space="preserve"> Test the application’s language with the device’s language</w:t>
-            </w:r>
-            <w:r>
-              <w:t xml:space="preserve"> set to French</w:t>
-            </w:r>
-            <w:r>
-              <w:t>.</w:t>
+              <w:t xml:space="preserve"> Test the application’s language with the device’s language set to French.</w:t>
             </w:r>
           </w:p>
         </w:tc>
@@ -871,10 +854,7 @@
               <w:t>Pre-conditions:</w:t>
             </w:r>
             <w:r>
-              <w:t xml:space="preserve"> The device’</w:t>
-            </w:r>
-            <w:r>
-              <w:t>s language is set to French</w:t>
+              <w:t xml:space="preserve"> The device’s language is set to French</w:t>
             </w:r>
           </w:p>
         </w:tc>
@@ -1069,10 +1049,7 @@
           </w:tcPr>
           <w:p>
             <w:r>
-              <w:t xml:space="preserve">All strings are in </w:t>
-            </w:r>
-            <w:r>
-              <w:t>French</w:t>
+              <w:t>All strings are in French</w:t>
             </w:r>
           </w:p>
         </w:tc>
@@ -1136,10 +1113,7 @@
           </w:tcPr>
           <w:p>
             <w:r>
-              <w:t xml:space="preserve">All strings are in </w:t>
-            </w:r>
-            <w:r>
-              <w:t>French</w:t>
+              <w:t>All strings are in French</w:t>
             </w:r>
           </w:p>
         </w:tc>
@@ -1159,7 +1133,11 @@
             <w:tcW w:w="1320" w:type="dxa"/>
             <w:vAlign w:val="center"/>
           </w:tcPr>
-          <w:p/>
+          <w:p>
+            <w:r>
+              <w:t>Bug IK-98</w:t>
+            </w:r>
+          </w:p>
         </w:tc>
       </w:tr>
       <w:tr>
@@ -1182,6 +1160,8 @@
             <w:r>
               <w:t xml:space="preserve"> N/A</w:t>
             </w:r>
+            <w:bookmarkStart w:id="0" w:name="_GoBack"/>
+            <w:bookmarkEnd w:id="0"/>
           </w:p>
         </w:tc>
       </w:tr>
@@ -1245,10 +1225,7 @@
               <w:t>Test Case ID:</w:t>
             </w:r>
             <w:r>
-              <w:t xml:space="preserve"> MT_0</w:t>
-            </w:r>
-            <w:r>
-              <w:t>3</w:t>
+              <w:t xml:space="preserve"> MT_03</w:t>
             </w:r>
           </w:p>
         </w:tc>
@@ -1859,10 +1836,7 @@
               <w:t>Test Case ID:</w:t>
             </w:r>
             <w:r>
-              <w:t xml:space="preserve"> MT_0</w:t>
-            </w:r>
-            <w:r>
-              <w:t>4</w:t>
+              <w:t xml:space="preserve"> MT_04</w:t>
             </w:r>
           </w:p>
         </w:tc>
@@ -2767,10 +2741,7 @@
               <w:t>Test Case ID:</w:t>
             </w:r>
             <w:r>
-              <w:t xml:space="preserve"> MT_0</w:t>
-            </w:r>
-            <w:r>
-              <w:t>5</w:t>
+              <w:t xml:space="preserve"> MT_05</w:t>
             </w:r>
           </w:p>
         </w:tc>
@@ -2967,13 +2938,7 @@
               <w:t>:</w:t>
             </w:r>
             <w:r>
-              <w:t xml:space="preserve"> Test changing t</w:t>
-            </w:r>
-            <w:r>
-              <w:t>he devices language from French to English</w:t>
-            </w:r>
-            <w:r>
-              <w:t xml:space="preserve"> and validating that the apps language changes accordingly on startup.</w:t>
+              <w:t xml:space="preserve"> Test changing the devices language from French to English and validating that the apps language changes accordingly on startup.</w:t>
             </w:r>
           </w:p>
         </w:tc>
@@ -2996,10 +2961,7 @@
               <w:t>Pre-conditions:</w:t>
             </w:r>
             <w:r>
-              <w:t xml:space="preserve"> The device’s language is set to </w:t>
-            </w:r>
-            <w:r>
-              <w:t>French</w:t>
+              <w:t xml:space="preserve"> The device’s language is set to French</w:t>
             </w:r>
           </w:p>
         </w:tc>
@@ -3022,10 +2984,7 @@
               <w:t>Dependencies:</w:t>
             </w:r>
             <w:r>
-              <w:t xml:space="preserve"> Test Case MT_0</w:t>
-            </w:r>
-            <w:r>
-              <w:t>1</w:t>
+              <w:t xml:space="preserve"> Test Case MT_01</w:t>
             </w:r>
           </w:p>
         </w:tc>
@@ -3566,10 +3525,7 @@
           </w:tcPr>
           <w:p>
             <w:r>
-              <w:t xml:space="preserve">All strings are presented in </w:t>
-            </w:r>
-            <w:r>
-              <w:t>English</w:t>
+              <w:t>All strings are presented in English</w:t>
             </w:r>
           </w:p>
         </w:tc>
@@ -3632,10 +3588,7 @@
               <w:t xml:space="preserve"> </w:t>
             </w:r>
             <w:r>
-              <w:t>Cannot be run until MT_01</w:t>
-            </w:r>
-            <w:r>
-              <w:t xml:space="preserve"> passes</w:t>
+              <w:t>Cannot be run until MT_01 passes</w:t>
             </w:r>
           </w:p>
         </w:tc>

</xml_diff>